<commit_message>
Added stuff to stuff
</commit_message>
<xml_diff>
--- a/kaytettavuustestaus.docx
+++ b/kaytettavuustestaus.docx
@@ -13,6 +13,7 @@
           <w:docPartUnique/>
         </w:docPartObj>
       </w:sdtPr>
+      <w:sdtEndPr/>
       <w:sdtContent>
         <w:p>
           <w:pPr>
@@ -23,7 +24,7 @@
           <w:r>
             <w:rPr>
               <w:noProof/>
-              <w:lang w:val="fi-FI"/>
+              <w:lang w:val="fi-FI" w:eastAsia="fi-FI"/>
             </w:rPr>
             <mc:AlternateContent>
               <mc:Choice Requires="wpg">
@@ -141,6 +142,7 @@
                                     <w:dataBinding w:prefixMappings="xmlns:ns0='http://purl.org/dc/elements/1.1/' xmlns:ns1='http://schemas.openxmlformats.org/package/2006/metadata/core-properties' " w:xpath="/ns1:coreProperties[1]/ns0:creator[1]" w:storeItemID="{6C3C8BC8-F283-45AE-878A-BAB7291924A1}"/>
                                     <w:text/>
                                   </w:sdtPr>
+                                  <w:sdtEndPr/>
                                   <w:sdtContent>
                                     <w:p>
                                       <w:pPr>
@@ -181,6 +183,7 @@
                                       <w:dataBinding w:prefixMappings="xmlns:ns0='http://schemas.openxmlformats.org/officeDocument/2006/extended-properties' " w:xpath="/ns0:Properties[1]/ns0:Company[1]" w:storeItemID="{6668398D-A668-4E3E-A5EB-62B293D839F1}"/>
                                       <w:text/>
                                     </w:sdtPr>
+                                    <w:sdtEndPr/>
                                     <w:sdtContent>
                                       <w:r>
                                         <w:rPr>
@@ -208,6 +211,7 @@
                                       <w:dataBinding w:prefixMappings="xmlns:ns0='http://schemas.microsoft.com/office/2006/coverPageProps' " w:xpath="/ns0:CoverPageProperties[1]/ns0:CompanyAddress[1]" w:storeItemID="{55AF091B-3C7A-41E3-B477-F2FDAA23CFDA}"/>
                                       <w:text/>
                                     </w:sdtPr>
+                                    <w:sdtEndPr/>
                                     <w:sdtContent>
                                       <w:r>
                                         <w:rPr>
@@ -277,6 +281,7 @@
                                     <w:dataBinding w:prefixMappings="xmlns:ns0='http://purl.org/dc/elements/1.1/' xmlns:ns1='http://schemas.openxmlformats.org/package/2006/metadata/core-properties' " w:xpath="/ns1:coreProperties[1]/ns0:title[1]" w:storeItemID="{6C3C8BC8-F283-45AE-878A-BAB7291924A1}"/>
                                     <w:text/>
                                   </w:sdtPr>
+                                  <w:sdtEndPr/>
                                   <w:sdtContent>
                                     <w:p>
                                       <w:pPr>
@@ -686,6 +691,10 @@
     <w:sdt>
       <w:sdtPr>
         <w:rPr>
+          <w:rFonts w:asciiTheme="minorHAnsi" w:eastAsiaTheme="minorHAnsi" w:hAnsiTheme="minorHAnsi" w:cstheme="minorBidi"/>
+          <w:color w:val="auto"/>
+          <w:sz w:val="22"/>
+          <w:szCs w:val="22"/>
           <w:lang w:val="fi-FI"/>
         </w:rPr>
         <w:id w:val="-99033404"/>
@@ -696,13 +705,9 @@
       </w:sdtPr>
       <w:sdtEndPr>
         <w:rPr>
-          <w:rFonts w:asciiTheme="minorHAnsi" w:eastAsiaTheme="minorHAnsi" w:hAnsiTheme="minorHAnsi" w:cstheme="minorBidi"/>
           <w:b/>
           <w:bCs/>
           <w:noProof/>
-          <w:color w:val="auto"/>
-          <w:sz w:val="22"/>
-          <w:szCs w:val="22"/>
         </w:rPr>
       </w:sdtEndPr>
       <w:sdtContent>
@@ -1400,28 +1405,20 @@
         <w:rPr>
           <w:lang w:val="fi-FI"/>
         </w:rPr>
-        <w:t>Divinity</w:t>
+        <w:t>MHWDBstä</w:t>
       </w:r>
       <w:proofErr w:type="spellEnd"/>
       <w:r>
         <w:rPr>
           <w:lang w:val="fi-FI"/>
         </w:rPr>
-        <w:t xml:space="preserve">: Original </w:t>
-      </w:r>
-      <w:proofErr w:type="spellStart"/>
-      <w:r>
-        <w:rPr>
-          <w:lang w:val="fi-FI"/>
-        </w:rPr>
-        <w:t>Sin</w:t>
-      </w:r>
-      <w:proofErr w:type="spellEnd"/>
-      <w:r>
-        <w:rPr>
-          <w:lang w:val="fi-FI"/>
-        </w:rPr>
-        <w:t xml:space="preserve"> 2 –pelistä. Hän tulee yrittämään useita yksinkertaisia mekaniikkoja ja suorittamaan yksinkertaisia tehtäviä. Testin ajan hänen täytyy puhua mielipiteitään ja ajatuksiaan</w:t>
+        <w:t xml:space="preserve">. </w:t>
+      </w:r>
+      <w:r>
+        <w:rPr>
+          <w:lang w:val="fi-FI"/>
+        </w:rPr>
+        <w:t>Hän tulee yrittämään useita yksinkertaisia mekaniikkoja ja suorittamaan yksinkertaisia tehtäviä. Testin ajan hänen täytyy puhua mielipiteitään ja ajatuksiaan</w:t>
       </w:r>
       <w:r>
         <w:rPr>
@@ -1496,35 +1493,13 @@
         </w:rPr>
         <w:t xml:space="preserve">Tehtävät – </w:t>
       </w:r>
-      <w:proofErr w:type="spellStart"/>
-      <w:r>
-        <w:rPr>
-          <w:lang w:val="fi-FI"/>
-        </w:rPr>
-        <w:t>Divinity</w:t>
-      </w:r>
-      <w:proofErr w:type="spellEnd"/>
-      <w:r>
-        <w:rPr>
-          <w:lang w:val="fi-FI"/>
-        </w:rPr>
-        <w:t xml:space="preserve">: Original </w:t>
-      </w:r>
-      <w:proofErr w:type="spellStart"/>
-      <w:r>
-        <w:rPr>
-          <w:lang w:val="fi-FI"/>
-        </w:rPr>
-        <w:t>Sin</w:t>
-      </w:r>
-      <w:proofErr w:type="spellEnd"/>
-      <w:r>
-        <w:rPr>
-          <w:lang w:val="fi-FI"/>
-        </w:rPr>
-        <w:t xml:space="preserve"> 2</w:t>
-      </w:r>
       <w:bookmarkEnd w:id="3"/>
+      <w:r>
+        <w:rPr>
+          <w:lang w:val="fi-FI"/>
+        </w:rPr>
+        <w:t>MHWDB</w:t>
+      </w:r>
     </w:p>
     <w:p>
       <w:pPr>
@@ -1544,6 +1519,339 @@
         </w:rPr>
         <w:tab/>
         <w:t>Käyttäjän tehtäviin kuuluu seuraavat:</w:t>
+      </w:r>
+      <w:bookmarkStart w:id="4" w:name="_Toc523388971"/>
+    </w:p>
+    <w:p>
+      <w:pPr>
+        <w:pStyle w:val="ListParagraph"/>
+        <w:numPr>
+          <w:ilvl w:val="0"/>
+          <w:numId w:val="6"/>
+        </w:numPr>
+        <w:rPr>
+          <w:lang w:val="fi-FI"/>
+        </w:rPr>
+      </w:pPr>
+      <w:r>
+        <w:rPr>
+          <w:lang w:val="fi-FI"/>
+        </w:rPr>
+        <w:t xml:space="preserve">Mikä on </w:t>
+      </w:r>
+      <w:proofErr w:type="spellStart"/>
+      <w:r>
+        <w:rPr>
+          <w:lang w:val="fi-FI"/>
+        </w:rPr>
+        <w:t>Odogaronin</w:t>
+      </w:r>
+      <w:proofErr w:type="spellEnd"/>
+      <w:r>
+        <w:rPr>
+          <w:lang w:val="fi-FI"/>
+        </w:rPr>
+        <w:t xml:space="preserve"> </w:t>
+      </w:r>
+      <w:proofErr w:type="spellStart"/>
+      <w:r>
+        <w:rPr>
+          <w:lang w:val="fi-FI"/>
+        </w:rPr>
+        <w:t>High</w:t>
+      </w:r>
+      <w:proofErr w:type="spellEnd"/>
+      <w:r>
+        <w:rPr>
+          <w:lang w:val="fi-FI"/>
+        </w:rPr>
+        <w:t xml:space="preserve">-Rank 100% </w:t>
+      </w:r>
+      <w:proofErr w:type="spellStart"/>
+      <w:r>
+        <w:rPr>
+          <w:lang w:val="fi-FI"/>
+        </w:rPr>
+        <w:t>droppi</w:t>
+      </w:r>
+      <w:proofErr w:type="spellEnd"/>
+      <w:r>
+        <w:rPr>
+          <w:lang w:val="fi-FI"/>
+        </w:rPr>
+        <w:t>?</w:t>
+      </w:r>
+      <w:r>
+        <w:rPr>
+          <w:lang w:val="fi-FI"/>
+        </w:rPr>
+        <w:t xml:space="preserve"> (18s)</w:t>
+      </w:r>
+    </w:p>
+    <w:p>
+      <w:pPr>
+        <w:pStyle w:val="ListParagraph"/>
+        <w:numPr>
+          <w:ilvl w:val="0"/>
+          <w:numId w:val="6"/>
+        </w:numPr>
+        <w:rPr>
+          <w:lang w:val="fi-FI"/>
+        </w:rPr>
+      </w:pPr>
+      <w:r>
+        <w:rPr>
+          <w:lang w:val="fi-FI"/>
+        </w:rPr>
+        <w:t>Millä alueella (</w:t>
+      </w:r>
+      <w:proofErr w:type="spellStart"/>
+      <w:r>
+        <w:rPr>
+          <w:lang w:val="fi-FI"/>
+        </w:rPr>
+        <w:t>Habitat</w:t>
+      </w:r>
+      <w:proofErr w:type="spellEnd"/>
+      <w:r>
+        <w:rPr>
+          <w:lang w:val="fi-FI"/>
+        </w:rPr>
+        <w:t xml:space="preserve">) </w:t>
+      </w:r>
+      <w:proofErr w:type="spellStart"/>
+      <w:r>
+        <w:rPr>
+          <w:lang w:val="fi-FI"/>
+        </w:rPr>
+        <w:t>Teostra</w:t>
+      </w:r>
+      <w:proofErr w:type="spellEnd"/>
+      <w:r>
+        <w:rPr>
+          <w:lang w:val="fi-FI"/>
+        </w:rPr>
+        <w:t xml:space="preserve"> voi olla?</w:t>
+      </w:r>
+      <w:r>
+        <w:rPr>
+          <w:lang w:val="fi-FI"/>
+        </w:rPr>
+        <w:t xml:space="preserve"> (13s)</w:t>
+      </w:r>
+    </w:p>
+    <w:p>
+      <w:pPr>
+        <w:pStyle w:val="ListParagraph"/>
+        <w:numPr>
+          <w:ilvl w:val="0"/>
+          <w:numId w:val="6"/>
+        </w:numPr>
+        <w:rPr>
+          <w:lang w:val="fi-FI"/>
+        </w:rPr>
+      </w:pPr>
+      <w:r>
+        <w:rPr>
+          <w:lang w:val="fi-FI"/>
+        </w:rPr>
+        <w:t xml:space="preserve">Millä alueella voi löytää </w:t>
+      </w:r>
+      <w:proofErr w:type="spellStart"/>
+      <w:r>
+        <w:rPr>
+          <w:lang w:val="fi-FI"/>
+        </w:rPr>
+        <w:t>Warped</w:t>
+      </w:r>
+      <w:proofErr w:type="spellEnd"/>
+      <w:r>
+        <w:rPr>
+          <w:lang w:val="fi-FI"/>
+        </w:rPr>
+        <w:t xml:space="preserve"> </w:t>
+      </w:r>
+      <w:proofErr w:type="spellStart"/>
+      <w:r>
+        <w:rPr>
+          <w:lang w:val="fi-FI"/>
+        </w:rPr>
+        <w:t>Bonea</w:t>
+      </w:r>
+      <w:proofErr w:type="spellEnd"/>
+      <w:r>
+        <w:rPr>
+          <w:lang w:val="fi-FI"/>
+        </w:rPr>
+        <w:t>?</w:t>
+      </w:r>
+      <w:r>
+        <w:rPr>
+          <w:lang w:val="fi-FI"/>
+        </w:rPr>
+        <w:t xml:space="preserve"> (15s)</w:t>
+      </w:r>
+    </w:p>
+    <w:p>
+      <w:pPr>
+        <w:pStyle w:val="ListParagraph"/>
+        <w:numPr>
+          <w:ilvl w:val="0"/>
+          <w:numId w:val="6"/>
+        </w:numPr>
+        <w:rPr>
+          <w:lang w:val="fi-FI"/>
+        </w:rPr>
+      </w:pPr>
+      <w:r>
+        <w:rPr>
+          <w:lang w:val="fi-FI"/>
+        </w:rPr>
+        <w:t xml:space="preserve">Miten teet Max </w:t>
+      </w:r>
+      <w:proofErr w:type="spellStart"/>
+      <w:r>
+        <w:rPr>
+          <w:lang w:val="fi-FI"/>
+        </w:rPr>
+        <w:t>Potionin</w:t>
+      </w:r>
+      <w:proofErr w:type="spellEnd"/>
+      <w:r>
+        <w:rPr>
+          <w:lang w:val="fi-FI"/>
+        </w:rPr>
+        <w:t>?</w:t>
+      </w:r>
+      <w:r>
+        <w:rPr>
+          <w:lang w:val="fi-FI"/>
+        </w:rPr>
+        <w:t xml:space="preserve"> (10s)</w:t>
+      </w:r>
+    </w:p>
+    <w:p>
+      <w:pPr>
+        <w:pStyle w:val="ListParagraph"/>
+        <w:numPr>
+          <w:ilvl w:val="0"/>
+          <w:numId w:val="6"/>
+        </w:numPr>
+        <w:rPr>
+          <w:lang w:val="fi-FI"/>
+        </w:rPr>
+      </w:pPr>
+      <w:r>
+        <w:rPr>
+          <w:lang w:val="fi-FI"/>
+        </w:rPr>
+        <w:t xml:space="preserve">Kuinka monta </w:t>
+      </w:r>
+      <w:proofErr w:type="spellStart"/>
+      <w:r>
+        <w:rPr>
+          <w:lang w:val="fi-FI"/>
+        </w:rPr>
+        <w:t>Base</w:t>
+      </w:r>
+      <w:proofErr w:type="spellEnd"/>
+      <w:r>
+        <w:rPr>
+          <w:lang w:val="fi-FI"/>
+        </w:rPr>
+        <w:t xml:space="preserve"> </w:t>
+      </w:r>
+      <w:proofErr w:type="spellStart"/>
+      <w:r>
+        <w:rPr>
+          <w:lang w:val="fi-FI"/>
+        </w:rPr>
+        <w:t>Camppia</w:t>
+      </w:r>
+      <w:proofErr w:type="spellEnd"/>
+      <w:r>
+        <w:rPr>
+          <w:lang w:val="fi-FI"/>
+        </w:rPr>
+        <w:t xml:space="preserve"> löytyy </w:t>
+      </w:r>
+      <w:proofErr w:type="spellStart"/>
+      <w:r>
+        <w:rPr>
+          <w:lang w:val="fi-FI"/>
+        </w:rPr>
+        <w:t>Elder’s</w:t>
+      </w:r>
+      <w:proofErr w:type="spellEnd"/>
+      <w:r>
+        <w:rPr>
+          <w:lang w:val="fi-FI"/>
+        </w:rPr>
+        <w:t xml:space="preserve"> </w:t>
+      </w:r>
+      <w:proofErr w:type="spellStart"/>
+      <w:r>
+        <w:rPr>
+          <w:lang w:val="fi-FI"/>
+        </w:rPr>
+        <w:t>Recess</w:t>
+      </w:r>
+      <w:proofErr w:type="spellEnd"/>
+      <w:r>
+        <w:rPr>
+          <w:lang w:val="fi-FI"/>
+        </w:rPr>
+        <w:t xml:space="preserve"> –alueelta?</w:t>
+      </w:r>
+      <w:r>
+        <w:rPr>
+          <w:lang w:val="fi-FI"/>
+        </w:rPr>
+        <w:t xml:space="preserve"> (5s)</w:t>
+      </w:r>
+    </w:p>
+    <w:p>
+      <w:pPr>
+        <w:pStyle w:val="Heading2"/>
+        <w:ind w:left="720"/>
+        <w:rPr>
+          <w:lang w:val="fi-FI"/>
+        </w:rPr>
+      </w:pPr>
+      <w:r>
+        <w:rPr>
+          <w:lang w:val="fi-FI"/>
+        </w:rPr>
+        <w:t>Tehtävät – Vapriikki</w:t>
+      </w:r>
+      <w:bookmarkEnd w:id="4"/>
+    </w:p>
+    <w:p>
+      <w:pPr>
+        <w:rPr>
+          <w:lang w:val="fi-FI"/>
+        </w:rPr>
+      </w:pPr>
+      <w:r>
+        <w:rPr>
+          <w:lang w:val="fi-FI"/>
+        </w:rPr>
+        <w:tab/>
+      </w:r>
+      <w:r>
+        <w:rPr>
+          <w:lang w:val="fi-FI"/>
+        </w:rPr>
+        <w:tab/>
+        <w:t>Käyttäjän tehtäviin ku</w:t>
+      </w:r>
+      <w:bookmarkStart w:id="5" w:name="_GoBack"/>
+      <w:bookmarkEnd w:id="5"/>
+      <w:r>
+        <w:rPr>
+          <w:lang w:val="fi-FI"/>
+        </w:rPr>
+        <w:t>uluu seuraavat:</w:t>
       </w:r>
     </w:p>
     <w:p>
@@ -1561,7 +1869,7 @@
         <w:rPr>
           <w:lang w:val="fi-FI"/>
         </w:rPr>
-        <w:t>Aloittaa peli luomalla uusi hahmo, vaikeusasteena Classic. Testihenkilö pelin avattuaan pääsee pelin päävalikkoon, täällä hänen pitää yrittää aloittaa peli ja luoda itselleen uusi hahmo.</w:t>
+        <w:t>Katsoa mitä näyttelyitä systeemissä on.</w:t>
       </w:r>
     </w:p>
     <w:p>
@@ -1579,21 +1887,7 @@
         <w:rPr>
           <w:lang w:val="fi-FI"/>
         </w:rPr>
-        <w:t xml:space="preserve">Testihenkilön ennen hahmonluontia kuunnella ainakin yksi </w:t>
-      </w:r>
-      <w:proofErr w:type="spellStart"/>
-      <w:r>
-        <w:rPr>
-          <w:lang w:val="fi-FI"/>
-        </w:rPr>
-        <w:t>Origin</w:t>
-      </w:r>
-      <w:proofErr w:type="spellEnd"/>
-      <w:r>
-        <w:rPr>
-          <w:lang w:val="fi-FI"/>
-        </w:rPr>
-        <w:t xml:space="preserve"> tarina. Pelissä on jo olemassa olevia hahmoja, joilla on omat taustat ja tarinat. Hahmoluonnissa voi kuunnella näitä tarinoita.</w:t>
+        <w:t>Selvittää minä päivänä ”Astuit ansaan! – Roolipelaaminen Suomessa” näyttely aukeaa ja minä päivänä se sulkeutuu.</w:t>
       </w:r>
     </w:p>
     <w:p>
@@ -1611,63 +1905,7 @@
         <w:rPr>
           <w:lang w:val="fi-FI"/>
         </w:rPr>
-        <w:t xml:space="preserve">Käyttäjän pitää jutella hahmolle nimeltään </w:t>
-      </w:r>
-      <w:proofErr w:type="spellStart"/>
-      <w:r>
-        <w:rPr>
-          <w:lang w:val="fi-FI"/>
-        </w:rPr>
-        <w:t>Lohse</w:t>
-      </w:r>
-      <w:proofErr w:type="spellEnd"/>
-      <w:r>
-        <w:rPr>
-          <w:lang w:val="fi-FI"/>
-        </w:rPr>
-        <w:t xml:space="preserve">. </w:t>
-      </w:r>
-      <w:proofErr w:type="spellStart"/>
-      <w:r>
-        <w:rPr>
-          <w:lang w:val="fi-FI"/>
-        </w:rPr>
-        <w:t>Lohse</w:t>
-      </w:r>
-      <w:proofErr w:type="spellEnd"/>
-      <w:r>
-        <w:rPr>
-          <w:lang w:val="fi-FI"/>
-        </w:rPr>
-        <w:t xml:space="preserve"> sijaitsee aloituslaivan keskellä, hänen ympärillä on lapsia. </w:t>
-      </w:r>
-      <w:proofErr w:type="spellStart"/>
-      <w:r>
-        <w:rPr>
-          <w:lang w:val="fi-FI"/>
-        </w:rPr>
-        <w:t>Lohse</w:t>
-      </w:r>
-      <w:proofErr w:type="spellEnd"/>
-      <w:r>
-        <w:rPr>
-          <w:lang w:val="fi-FI"/>
-        </w:rPr>
-        <w:t xml:space="preserve"> on yksi pelin </w:t>
-      </w:r>
-      <w:proofErr w:type="spellStart"/>
-      <w:r>
-        <w:rPr>
-          <w:lang w:val="fi-FI"/>
-        </w:rPr>
-        <w:t>Origin</w:t>
-      </w:r>
-      <w:proofErr w:type="spellEnd"/>
-      <w:r>
-        <w:rPr>
-          <w:lang w:val="fi-FI"/>
-        </w:rPr>
-        <w:t xml:space="preserve"> hahmoista.</w:t>
+        <w:t>Missä kerroksessa sijaitsee ”Suomen Pelimuseo”?</w:t>
       </w:r>
     </w:p>
     <w:p>
@@ -1685,7 +1923,7 @@
         <w:rPr>
           <w:lang w:val="fi-FI"/>
         </w:rPr>
-        <w:t>Käyttäjän pitää löytää ämpäri, ja laittaa se itselleen kypäräksi.</w:t>
+        <w:t>Selvittää Vapriikin ja Toimi Jaatisen puhelinnumerot.</w:t>
       </w:r>
     </w:p>
     <w:p>
@@ -1703,7 +1941,7 @@
         <w:rPr>
           <w:lang w:val="fi-FI"/>
         </w:rPr>
-        <w:t>Käyttäjän pitää paeta laivasta jollain tavalla.</w:t>
+        <w:t>Testata löytääkö samat tiedot mobiililla.</w:t>
       </w:r>
     </w:p>
     <w:p>
@@ -1714,142 +1952,14 @@
           <w:lang w:val="fi-FI"/>
         </w:rPr>
       </w:pPr>
-      <w:bookmarkStart w:id="4" w:name="_Toc523388971"/>
-      <w:r>
-        <w:rPr>
-          <w:lang w:val="fi-FI"/>
-        </w:rPr>
-        <w:t>Tehtävät – Vapriikki</w:t>
-      </w:r>
-      <w:bookmarkEnd w:id="4"/>
-    </w:p>
-    <w:p>
-      <w:pPr>
-        <w:rPr>
-          <w:lang w:val="fi-FI"/>
-        </w:rPr>
-      </w:pPr>
-      <w:r>
-        <w:rPr>
-          <w:lang w:val="fi-FI"/>
-        </w:rPr>
-        <w:tab/>
-      </w:r>
-      <w:r>
-        <w:rPr>
-          <w:lang w:val="fi-FI"/>
-        </w:rPr>
-        <w:tab/>
-        <w:t>Käyttäjän tehtäviin kuuluu seuraavat:</w:t>
-      </w:r>
-    </w:p>
-    <w:p>
-      <w:pPr>
-        <w:pStyle w:val="ListParagraph"/>
-        <w:numPr>
-          <w:ilvl w:val="0"/>
-          <w:numId w:val="1"/>
-        </w:numPr>
-        <w:rPr>
-          <w:lang w:val="fi-FI"/>
-        </w:rPr>
-      </w:pPr>
-      <w:r>
-        <w:rPr>
-          <w:lang w:val="fi-FI"/>
-        </w:rPr>
-        <w:t>Katsoa mitä näyttelyitä systeemissä on.</w:t>
-      </w:r>
-    </w:p>
-    <w:p>
-      <w:pPr>
-        <w:pStyle w:val="ListParagraph"/>
-        <w:numPr>
-          <w:ilvl w:val="0"/>
-          <w:numId w:val="1"/>
-        </w:numPr>
-        <w:rPr>
-          <w:lang w:val="fi-FI"/>
-        </w:rPr>
-      </w:pPr>
-      <w:r>
-        <w:rPr>
-          <w:lang w:val="fi-FI"/>
-        </w:rPr>
-        <w:t>Selvittää minä päivänä ”Astuit ansaan! – Roolipelaaminen Suomessa” näyttely aukeaa ja minä päivänä se sulkeutuu.</w:t>
-      </w:r>
-    </w:p>
-    <w:p>
-      <w:pPr>
-        <w:pStyle w:val="ListParagraph"/>
-        <w:numPr>
-          <w:ilvl w:val="0"/>
-          <w:numId w:val="1"/>
-        </w:numPr>
-        <w:rPr>
-          <w:lang w:val="fi-FI"/>
-        </w:rPr>
-      </w:pPr>
-      <w:r>
-        <w:rPr>
-          <w:lang w:val="fi-FI"/>
-        </w:rPr>
-        <w:t>Missä kerroksessa sijaitsee ”Suomen Pelimuseo”?</w:t>
-      </w:r>
-    </w:p>
-    <w:p>
-      <w:pPr>
-        <w:pStyle w:val="ListParagraph"/>
-        <w:numPr>
-          <w:ilvl w:val="0"/>
-          <w:numId w:val="1"/>
-        </w:numPr>
-        <w:rPr>
-          <w:lang w:val="fi-FI"/>
-        </w:rPr>
-      </w:pPr>
-      <w:r>
-        <w:rPr>
-          <w:lang w:val="fi-FI"/>
-        </w:rPr>
-        <w:t>Selvittää Vapriikin ja Toimi Jaatisen puhelinnumerot.</w:t>
-      </w:r>
-    </w:p>
-    <w:p>
-      <w:pPr>
-        <w:pStyle w:val="ListParagraph"/>
-        <w:numPr>
-          <w:ilvl w:val="0"/>
-          <w:numId w:val="1"/>
-        </w:numPr>
-        <w:rPr>
-          <w:lang w:val="fi-FI"/>
-        </w:rPr>
-      </w:pPr>
-      <w:r>
-        <w:rPr>
-          <w:lang w:val="fi-FI"/>
-        </w:rPr>
-        <w:t>Testata löytääkö samat tiedot mobiililla.</w:t>
-      </w:r>
-    </w:p>
-    <w:p>
-      <w:pPr>
-        <w:pStyle w:val="Heading2"/>
-        <w:ind w:left="720"/>
-        <w:rPr>
-          <w:lang w:val="fi-FI"/>
-        </w:rPr>
-      </w:pPr>
-      <w:bookmarkStart w:id="5" w:name="_Toc523388972"/>
-      <w:r>
-        <w:rPr>
-          <w:lang w:val="fi-FI"/>
-        </w:rPr>
-        <w:lastRenderedPageBreak/>
+      <w:bookmarkStart w:id="6" w:name="_Toc523388972"/>
+      <w:r>
+        <w:rPr>
+          <w:lang w:val="fi-FI"/>
+        </w:rPr>
         <w:t>Tehtävä 1 – Vapriikki</w:t>
       </w:r>
-      <w:bookmarkEnd w:id="5"/>
+      <w:bookmarkEnd w:id="6"/>
     </w:p>
     <w:p>
       <w:pPr>
@@ -1908,6 +2018,7 @@
         <w:rPr>
           <w:lang w:val="fi-FI"/>
         </w:rPr>
+        <w:lastRenderedPageBreak/>
         <w:t>Käyttäjällä oli vaikeuksia paikantaa kyseistä tietoa ja sitä ei ole sisällytetty museonäyttelyn infosivulle. Tieto löytyisi näyttelyiden alapuolelta, ei itse museokirjauksen. Käyttäjää potkaistiin oikeaan suuntaan saadaksemme testituloksen. (3m 22s)</w:t>
       </w:r>
     </w:p>
@@ -1955,14 +2066,14 @@
           <w:lang w:val="fi-FI"/>
         </w:rPr>
       </w:pPr>
-      <w:bookmarkStart w:id="6" w:name="_Toc523388973"/>
+      <w:bookmarkStart w:id="7" w:name="_Toc523388973"/>
       <w:r>
         <w:rPr>
           <w:lang w:val="fi-FI"/>
         </w:rPr>
         <w:t>Tehtävä 1 – Vapriikki – Tulokset</w:t>
       </w:r>
-      <w:bookmarkEnd w:id="6"/>
+      <w:bookmarkEnd w:id="7"/>
     </w:p>
     <w:p>
       <w:pPr>
@@ -2015,8 +2126,6 @@
         </w:rPr>
         <w:t>Käyttäjä oli tyytyväinen sivun rakenteeseen ja käyttökokemukseen. Käyttäjä toivoisi selvempää navigointiapua Vapriikin kerroksiin heidän nettisivulle.</w:t>
       </w:r>
-      <w:bookmarkStart w:id="7" w:name="_GoBack"/>
-      <w:bookmarkEnd w:id="7"/>
     </w:p>
     <w:sectPr>
       <w:headerReference w:type="default" r:id="rId9"/>
@@ -2346,6 +2455,118 @@
     </w:lvl>
   </w:abstractNum>
   <w:abstractNum w:abstractNumId="2" w15:restartNumberingAfterBreak="0">
+    <w:nsid w:val="38CD5C67"/>
+    <w:multiLevelType w:val="hybridMultilevel"/>
+    <w:tmpl w:val="7CFA2622"/>
+    <w:lvl w:ilvl="0" w:tplc="2C0A0858">
+      <w:numFmt w:val="bullet"/>
+      <w:lvlText w:val="-"/>
+      <w:lvlJc w:val="left"/>
+      <w:pPr>
+        <w:ind w:left="1080" w:hanging="360"/>
+      </w:pPr>
+      <w:rPr>
+        <w:rFonts w:ascii="Calibri" w:eastAsiaTheme="minorHAnsi" w:hAnsi="Calibri" w:cs="Calibri" w:hint="default"/>
+      </w:rPr>
+    </w:lvl>
+    <w:lvl w:ilvl="1" w:tplc="040B0003" w:tentative="1">
+      <w:start w:val="1"/>
+      <w:numFmt w:val="bullet"/>
+      <w:lvlText w:val="o"/>
+      <w:lvlJc w:val="left"/>
+      <w:pPr>
+        <w:ind w:left="1800" w:hanging="360"/>
+      </w:pPr>
+      <w:rPr>
+        <w:rFonts w:ascii="Courier New" w:hAnsi="Courier New" w:cs="Courier New" w:hint="default"/>
+      </w:rPr>
+    </w:lvl>
+    <w:lvl w:ilvl="2" w:tplc="040B0005" w:tentative="1">
+      <w:start w:val="1"/>
+      <w:numFmt w:val="bullet"/>
+      <w:lvlText w:val=""/>
+      <w:lvlJc w:val="left"/>
+      <w:pPr>
+        <w:ind w:left="2520" w:hanging="360"/>
+      </w:pPr>
+      <w:rPr>
+        <w:rFonts w:ascii="Wingdings" w:hAnsi="Wingdings" w:hint="default"/>
+      </w:rPr>
+    </w:lvl>
+    <w:lvl w:ilvl="3" w:tplc="040B0001" w:tentative="1">
+      <w:start w:val="1"/>
+      <w:numFmt w:val="bullet"/>
+      <w:lvlText w:val=""/>
+      <w:lvlJc w:val="left"/>
+      <w:pPr>
+        <w:ind w:left="3240" w:hanging="360"/>
+      </w:pPr>
+      <w:rPr>
+        <w:rFonts w:ascii="Symbol" w:hAnsi="Symbol" w:hint="default"/>
+      </w:rPr>
+    </w:lvl>
+    <w:lvl w:ilvl="4" w:tplc="040B0003" w:tentative="1">
+      <w:start w:val="1"/>
+      <w:numFmt w:val="bullet"/>
+      <w:lvlText w:val="o"/>
+      <w:lvlJc w:val="left"/>
+      <w:pPr>
+        <w:ind w:left="3960" w:hanging="360"/>
+      </w:pPr>
+      <w:rPr>
+        <w:rFonts w:ascii="Courier New" w:hAnsi="Courier New" w:cs="Courier New" w:hint="default"/>
+      </w:rPr>
+    </w:lvl>
+    <w:lvl w:ilvl="5" w:tplc="040B0005" w:tentative="1">
+      <w:start w:val="1"/>
+      <w:numFmt w:val="bullet"/>
+      <w:lvlText w:val=""/>
+      <w:lvlJc w:val="left"/>
+      <w:pPr>
+        <w:ind w:left="4680" w:hanging="360"/>
+      </w:pPr>
+      <w:rPr>
+        <w:rFonts w:ascii="Wingdings" w:hAnsi="Wingdings" w:hint="default"/>
+      </w:rPr>
+    </w:lvl>
+    <w:lvl w:ilvl="6" w:tplc="040B0001" w:tentative="1">
+      <w:start w:val="1"/>
+      <w:numFmt w:val="bullet"/>
+      <w:lvlText w:val=""/>
+      <w:lvlJc w:val="left"/>
+      <w:pPr>
+        <w:ind w:left="5400" w:hanging="360"/>
+      </w:pPr>
+      <w:rPr>
+        <w:rFonts w:ascii="Symbol" w:hAnsi="Symbol" w:hint="default"/>
+      </w:rPr>
+    </w:lvl>
+    <w:lvl w:ilvl="7" w:tplc="040B0003" w:tentative="1">
+      <w:start w:val="1"/>
+      <w:numFmt w:val="bullet"/>
+      <w:lvlText w:val="o"/>
+      <w:lvlJc w:val="left"/>
+      <w:pPr>
+        <w:ind w:left="6120" w:hanging="360"/>
+      </w:pPr>
+      <w:rPr>
+        <w:rFonts w:ascii="Courier New" w:hAnsi="Courier New" w:cs="Courier New" w:hint="default"/>
+      </w:rPr>
+    </w:lvl>
+    <w:lvl w:ilvl="8" w:tplc="040B0005" w:tentative="1">
+      <w:start w:val="1"/>
+      <w:numFmt w:val="bullet"/>
+      <w:lvlText w:val=""/>
+      <w:lvlJc w:val="left"/>
+      <w:pPr>
+        <w:ind w:left="6840" w:hanging="360"/>
+      </w:pPr>
+      <w:rPr>
+        <w:rFonts w:ascii="Wingdings" w:hAnsi="Wingdings" w:hint="default"/>
+      </w:rPr>
+    </w:lvl>
+  </w:abstractNum>
+  <w:abstractNum w:abstractNumId="3" w15:restartNumberingAfterBreak="0">
     <w:nsid w:val="3AB910A0"/>
     <w:multiLevelType w:val="hybridMultilevel"/>
     <w:tmpl w:val="79D8E89C"/>
@@ -2432,6 +2653,230 @@
       <w:pPr>
         <w:ind w:left="7560" w:hanging="180"/>
       </w:pPr>
+    </w:lvl>
+  </w:abstractNum>
+  <w:abstractNum w:abstractNumId="4" w15:restartNumberingAfterBreak="0">
+    <w:nsid w:val="4E3A529E"/>
+    <w:multiLevelType w:val="hybridMultilevel"/>
+    <w:tmpl w:val="7354E40C"/>
+    <w:lvl w:ilvl="0" w:tplc="8B187E22">
+      <w:numFmt w:val="bullet"/>
+      <w:lvlText w:val="-"/>
+      <w:lvlJc w:val="left"/>
+      <w:pPr>
+        <w:ind w:left="1080" w:hanging="360"/>
+      </w:pPr>
+      <w:rPr>
+        <w:rFonts w:ascii="Calibri" w:eastAsiaTheme="minorHAnsi" w:hAnsi="Calibri" w:cs="Calibri" w:hint="default"/>
+      </w:rPr>
+    </w:lvl>
+    <w:lvl w:ilvl="1" w:tplc="040B0003" w:tentative="1">
+      <w:start w:val="1"/>
+      <w:numFmt w:val="bullet"/>
+      <w:lvlText w:val="o"/>
+      <w:lvlJc w:val="left"/>
+      <w:pPr>
+        <w:ind w:left="1800" w:hanging="360"/>
+      </w:pPr>
+      <w:rPr>
+        <w:rFonts w:ascii="Courier New" w:hAnsi="Courier New" w:cs="Courier New" w:hint="default"/>
+      </w:rPr>
+    </w:lvl>
+    <w:lvl w:ilvl="2" w:tplc="040B0005" w:tentative="1">
+      <w:start w:val="1"/>
+      <w:numFmt w:val="bullet"/>
+      <w:lvlText w:val=""/>
+      <w:lvlJc w:val="left"/>
+      <w:pPr>
+        <w:ind w:left="2520" w:hanging="360"/>
+      </w:pPr>
+      <w:rPr>
+        <w:rFonts w:ascii="Wingdings" w:hAnsi="Wingdings" w:hint="default"/>
+      </w:rPr>
+    </w:lvl>
+    <w:lvl w:ilvl="3" w:tplc="040B0001" w:tentative="1">
+      <w:start w:val="1"/>
+      <w:numFmt w:val="bullet"/>
+      <w:lvlText w:val=""/>
+      <w:lvlJc w:val="left"/>
+      <w:pPr>
+        <w:ind w:left="3240" w:hanging="360"/>
+      </w:pPr>
+      <w:rPr>
+        <w:rFonts w:ascii="Symbol" w:hAnsi="Symbol" w:hint="default"/>
+      </w:rPr>
+    </w:lvl>
+    <w:lvl w:ilvl="4" w:tplc="040B0003" w:tentative="1">
+      <w:start w:val="1"/>
+      <w:numFmt w:val="bullet"/>
+      <w:lvlText w:val="o"/>
+      <w:lvlJc w:val="left"/>
+      <w:pPr>
+        <w:ind w:left="3960" w:hanging="360"/>
+      </w:pPr>
+      <w:rPr>
+        <w:rFonts w:ascii="Courier New" w:hAnsi="Courier New" w:cs="Courier New" w:hint="default"/>
+      </w:rPr>
+    </w:lvl>
+    <w:lvl w:ilvl="5" w:tplc="040B0005" w:tentative="1">
+      <w:start w:val="1"/>
+      <w:numFmt w:val="bullet"/>
+      <w:lvlText w:val=""/>
+      <w:lvlJc w:val="left"/>
+      <w:pPr>
+        <w:ind w:left="4680" w:hanging="360"/>
+      </w:pPr>
+      <w:rPr>
+        <w:rFonts w:ascii="Wingdings" w:hAnsi="Wingdings" w:hint="default"/>
+      </w:rPr>
+    </w:lvl>
+    <w:lvl w:ilvl="6" w:tplc="040B0001" w:tentative="1">
+      <w:start w:val="1"/>
+      <w:numFmt w:val="bullet"/>
+      <w:lvlText w:val=""/>
+      <w:lvlJc w:val="left"/>
+      <w:pPr>
+        <w:ind w:left="5400" w:hanging="360"/>
+      </w:pPr>
+      <w:rPr>
+        <w:rFonts w:ascii="Symbol" w:hAnsi="Symbol" w:hint="default"/>
+      </w:rPr>
+    </w:lvl>
+    <w:lvl w:ilvl="7" w:tplc="040B0003" w:tentative="1">
+      <w:start w:val="1"/>
+      <w:numFmt w:val="bullet"/>
+      <w:lvlText w:val="o"/>
+      <w:lvlJc w:val="left"/>
+      <w:pPr>
+        <w:ind w:left="6120" w:hanging="360"/>
+      </w:pPr>
+      <w:rPr>
+        <w:rFonts w:ascii="Courier New" w:hAnsi="Courier New" w:cs="Courier New" w:hint="default"/>
+      </w:rPr>
+    </w:lvl>
+    <w:lvl w:ilvl="8" w:tplc="040B0005" w:tentative="1">
+      <w:start w:val="1"/>
+      <w:numFmt w:val="bullet"/>
+      <w:lvlText w:val=""/>
+      <w:lvlJc w:val="left"/>
+      <w:pPr>
+        <w:ind w:left="6840" w:hanging="360"/>
+      </w:pPr>
+      <w:rPr>
+        <w:rFonts w:ascii="Wingdings" w:hAnsi="Wingdings" w:hint="default"/>
+      </w:rPr>
+    </w:lvl>
+  </w:abstractNum>
+  <w:abstractNum w:abstractNumId="5" w15:restartNumberingAfterBreak="0">
+    <w:nsid w:val="7C0F1F8B"/>
+    <w:multiLevelType w:val="hybridMultilevel"/>
+    <w:tmpl w:val="F39C6E4A"/>
+    <w:lvl w:ilvl="0" w:tplc="0DB66270">
+      <w:numFmt w:val="bullet"/>
+      <w:lvlText w:val="-"/>
+      <w:lvlJc w:val="left"/>
+      <w:pPr>
+        <w:ind w:left="1080" w:hanging="360"/>
+      </w:pPr>
+      <w:rPr>
+        <w:rFonts w:ascii="Calibri Light" w:eastAsiaTheme="majorEastAsia" w:hAnsi="Calibri Light" w:cs="Calibri Light" w:hint="default"/>
+      </w:rPr>
+    </w:lvl>
+    <w:lvl w:ilvl="1" w:tplc="040B0003" w:tentative="1">
+      <w:start w:val="1"/>
+      <w:numFmt w:val="bullet"/>
+      <w:lvlText w:val="o"/>
+      <w:lvlJc w:val="left"/>
+      <w:pPr>
+        <w:ind w:left="1800" w:hanging="360"/>
+      </w:pPr>
+      <w:rPr>
+        <w:rFonts w:ascii="Courier New" w:hAnsi="Courier New" w:cs="Courier New" w:hint="default"/>
+      </w:rPr>
+    </w:lvl>
+    <w:lvl w:ilvl="2" w:tplc="040B0005" w:tentative="1">
+      <w:start w:val="1"/>
+      <w:numFmt w:val="bullet"/>
+      <w:lvlText w:val=""/>
+      <w:lvlJc w:val="left"/>
+      <w:pPr>
+        <w:ind w:left="2520" w:hanging="360"/>
+      </w:pPr>
+      <w:rPr>
+        <w:rFonts w:ascii="Wingdings" w:hAnsi="Wingdings" w:hint="default"/>
+      </w:rPr>
+    </w:lvl>
+    <w:lvl w:ilvl="3" w:tplc="040B0001" w:tentative="1">
+      <w:start w:val="1"/>
+      <w:numFmt w:val="bullet"/>
+      <w:lvlText w:val=""/>
+      <w:lvlJc w:val="left"/>
+      <w:pPr>
+        <w:ind w:left="3240" w:hanging="360"/>
+      </w:pPr>
+      <w:rPr>
+        <w:rFonts w:ascii="Symbol" w:hAnsi="Symbol" w:hint="default"/>
+      </w:rPr>
+    </w:lvl>
+    <w:lvl w:ilvl="4" w:tplc="040B0003" w:tentative="1">
+      <w:start w:val="1"/>
+      <w:numFmt w:val="bullet"/>
+      <w:lvlText w:val="o"/>
+      <w:lvlJc w:val="left"/>
+      <w:pPr>
+        <w:ind w:left="3960" w:hanging="360"/>
+      </w:pPr>
+      <w:rPr>
+        <w:rFonts w:ascii="Courier New" w:hAnsi="Courier New" w:cs="Courier New" w:hint="default"/>
+      </w:rPr>
+    </w:lvl>
+    <w:lvl w:ilvl="5" w:tplc="040B0005" w:tentative="1">
+      <w:start w:val="1"/>
+      <w:numFmt w:val="bullet"/>
+      <w:lvlText w:val=""/>
+      <w:lvlJc w:val="left"/>
+      <w:pPr>
+        <w:ind w:left="4680" w:hanging="360"/>
+      </w:pPr>
+      <w:rPr>
+        <w:rFonts w:ascii="Wingdings" w:hAnsi="Wingdings" w:hint="default"/>
+      </w:rPr>
+    </w:lvl>
+    <w:lvl w:ilvl="6" w:tplc="040B0001" w:tentative="1">
+      <w:start w:val="1"/>
+      <w:numFmt w:val="bullet"/>
+      <w:lvlText w:val=""/>
+      <w:lvlJc w:val="left"/>
+      <w:pPr>
+        <w:ind w:left="5400" w:hanging="360"/>
+      </w:pPr>
+      <w:rPr>
+        <w:rFonts w:ascii="Symbol" w:hAnsi="Symbol" w:hint="default"/>
+      </w:rPr>
+    </w:lvl>
+    <w:lvl w:ilvl="7" w:tplc="040B0003" w:tentative="1">
+      <w:start w:val="1"/>
+      <w:numFmt w:val="bullet"/>
+      <w:lvlText w:val="o"/>
+      <w:lvlJc w:val="left"/>
+      <w:pPr>
+        <w:ind w:left="6120" w:hanging="360"/>
+      </w:pPr>
+      <w:rPr>
+        <w:rFonts w:ascii="Courier New" w:hAnsi="Courier New" w:cs="Courier New" w:hint="default"/>
+      </w:rPr>
+    </w:lvl>
+    <w:lvl w:ilvl="8" w:tplc="040B0005" w:tentative="1">
+      <w:start w:val="1"/>
+      <w:numFmt w:val="bullet"/>
+      <w:lvlText w:val=""/>
+      <w:lvlJc w:val="left"/>
+      <w:pPr>
+        <w:ind w:left="6840" w:hanging="360"/>
+      </w:pPr>
+      <w:rPr>
+        <w:rFonts w:ascii="Wingdings" w:hAnsi="Wingdings" w:hint="default"/>
+      </w:rPr>
     </w:lvl>
   </w:abstractNum>
   <w:num w:numId="1">
@@ -2441,6 +2886,15 @@
     <w:abstractNumId w:val="1"/>
   </w:num>
   <w:num w:numId="3">
+    <w:abstractNumId w:val="3"/>
+  </w:num>
+  <w:num w:numId="4">
+    <w:abstractNumId w:val="5"/>
+  </w:num>
+  <w:num w:numId="5">
+    <w:abstractNumId w:val="4"/>
+  </w:num>
+  <w:num w:numId="6">
     <w:abstractNumId w:val="2"/>
   </w:num>
 </w:numbering>
@@ -3369,7 +3823,7 @@
 </file>
 
 <file path=customXml/itemProps2.xml><?xml version="1.0" encoding="utf-8"?>
-<ds:datastoreItem xmlns:ds="http://schemas.openxmlformats.org/officeDocument/2006/customXml" ds:itemID="{5119A5C8-E66B-4407-B526-70074C600C55}">
+<ds:datastoreItem xmlns:ds="http://schemas.openxmlformats.org/officeDocument/2006/customXml" ds:itemID="{28D2B537-1C0A-4978-BE9D-C548EE82EBC3}">
   <ds:schemaRefs>
     <ds:schemaRef ds:uri="http://schemas.openxmlformats.org/officeDocument/2006/bibliography"/>
   </ds:schemaRefs>

</xml_diff>